<commit_message>
ResumeParser parses email address
</commit_message>
<xml_diff>
--- a/spec/fixtures/word_resume.docx
+++ b/spec/fixtures/word_resume.docx
@@ -23,7 +23,7 @@
           <w:sz w:val="24"/>
           <w:sz-cs w:val="24"/>
         </w:rPr>
-        <w:t xml:space="preserve">joe@wanat.com | (847) 767-8821</w:t>
+        <w:t xml:space="preserve">joe@bla.com | (847) 767-8821</w:t>
       </w:r>
     </w:p>
     <w:p>
@@ -71,7 +71,7 @@
     </w:p>
     <w:p>
       <w:pPr>
-        <w:ind w:left="720" w:first-line="-720"/>
+        <w:ind w:left="720"/>
       </w:pPr>
       <w:r>
         <w:rPr>
@@ -110,7 +110,7 @@
     </w:p>
     <w:p>
       <w:pPr>
-        <w:ind w:left="720" w:first-line="-720"/>
+        <w:ind w:left="720"/>
       </w:pPr>
       <w:r>
         <w:rPr>
@@ -127,7 +127,7 @@
     </w:p>
     <w:p>
       <w:pPr>
-        <w:ind w:left="720" w:first-line="-720"/>
+        <w:ind w:left="720"/>
       </w:pPr>
       <w:r>
         <w:rPr>
@@ -177,7 +177,7 @@
     </w:p>
     <w:p>
       <w:pPr>
-        <w:ind w:left="720" w:first-line="-720"/>
+        <w:ind w:left="720"/>
       </w:pPr>
       <w:r>
         <w:rPr>
@@ -207,7 +207,7 @@
     </w:p>
     <w:p>
       <w:pPr>
-        <w:ind w:left="720" w:first-line="-720"/>
+        <w:ind w:left="720"/>
       </w:pPr>
       <w:r>
         <w:rPr>
@@ -224,7 +224,7 @@
     </w:p>
     <w:p>
       <w:pPr>
-        <w:ind w:left="720" w:first-line="-720"/>
+        <w:ind w:left="720"/>
       </w:pPr>
       <w:r>
         <w:rPr>
@@ -241,7 +241,7 @@
     </w:p>
     <w:p>
       <w:pPr>
-        <w:ind w:left="720" w:first-line="-720"/>
+        <w:ind w:left="720"/>
       </w:pPr>
       <w:r>
         <w:rPr>
@@ -258,7 +258,7 @@
     </w:p>
     <w:p>
       <w:pPr>
-        <w:ind w:left="720" w:first-line="-720"/>
+        <w:ind w:left="720"/>
       </w:pPr>
       <w:r>
         <w:rPr>
@@ -312,7 +312,7 @@
     </w:p>
     <w:p>
       <w:pPr>
-        <w:ind w:left="720" w:first-line="-720"/>
+        <w:ind w:left="720"/>
       </w:pPr>
       <w:r>
         <w:rPr>
@@ -338,7 +338,7 @@
     </w:p>
     <w:p>
       <w:pPr>
-        <w:ind w:left="720" w:first-line="-720"/>
+        <w:ind w:left="720"/>
       </w:pPr>
       <w:r>
         <w:rPr>
@@ -355,7 +355,7 @@
     </w:p>
     <w:p>
       <w:pPr>
-        <w:ind w:left="720" w:first-line="-720"/>
+        <w:ind w:left="720"/>
       </w:pPr>
       <w:r>
         <w:rPr>
@@ -372,7 +372,7 @@
     </w:p>
     <w:p>
       <w:pPr>
-        <w:ind w:left="720" w:first-line="-720"/>
+        <w:ind w:left="720"/>
       </w:pPr>
       <w:r>
         <w:rPr>
@@ -494,7 +494,7 @@
     </w:p>
     <w:p>
       <w:pPr>
-        <w:ind w:left="720" w:first-line="-720"/>
+        <w:ind w:left="720"/>
       </w:pPr>
       <w:r>
         <w:rPr>
@@ -511,7 +511,7 @@
     </w:p>
     <w:p>
       <w:pPr>
-        <w:ind w:left="720" w:first-line="-720"/>
+        <w:ind w:left="720"/>
       </w:pPr>
       <w:r>
         <w:rPr>
@@ -528,7 +528,7 @@
     </w:p>
     <w:p>
       <w:pPr>
-        <w:ind w:left="720" w:first-line="-720"/>
+        <w:ind w:left="720"/>
       </w:pPr>
       <w:r>
         <w:rPr>
@@ -545,7 +545,7 @@
     </w:p>
     <w:p>
       <w:pPr>
-        <w:ind w:left="720" w:first-line="-720"/>
+        <w:ind w:left="720"/>
       </w:pPr>
       <w:r>
         <w:rPr>
@@ -562,7 +562,7 @@
     </w:p>
     <w:p>
       <w:pPr>
-        <w:ind w:left="720" w:first-line="-720"/>
+        <w:ind w:left="720"/>
       </w:pPr>
       <w:r>
         <w:rPr>
@@ -579,7 +579,7 @@
     </w:p>
     <w:p>
       <w:pPr>
-        <w:ind w:left="720" w:first-line="-720"/>
+        <w:ind w:left="720"/>
       </w:pPr>
       <w:r>
         <w:rPr>
@@ -596,7 +596,7 @@
     </w:p>
     <w:p>
       <w:pPr>
-        <w:ind w:left="720" w:first-line="-720"/>
+        <w:ind w:left="720"/>
       </w:pPr>
       <w:r>
         <w:rPr>
@@ -613,7 +613,7 @@
     </w:p>
     <w:p>
       <w:pPr>
-        <w:ind w:left="720" w:first-line="-720"/>
+        <w:ind w:left="720"/>
       </w:pPr>
       <w:r>
         <w:rPr>
@@ -630,7 +630,7 @@
     </w:p>
     <w:p>
       <w:pPr>
-        <w:ind w:left="720" w:first-line="-720"/>
+        <w:ind w:left="720"/>
       </w:pPr>
       <w:r>
         <w:rPr>
@@ -647,7 +647,7 @@
     </w:p>
     <w:p>
       <w:pPr>
-        <w:ind w:left="720" w:first-line="-720"/>
+        <w:ind w:left="720"/>
       </w:pPr>
       <w:r>
         <w:rPr>
@@ -676,7 +676,7 @@
     </w:p>
     <w:p>
       <w:pPr>
-        <w:ind w:left="720" w:first-line="-720"/>
+        <w:ind w:left="720"/>
       </w:pPr>
       <w:r>
         <w:rPr>
@@ -693,7 +693,7 @@
     </w:p>
     <w:p>
       <w:pPr>
-        <w:ind w:left="720" w:first-line="-720"/>
+        <w:ind w:left="720"/>
       </w:pPr>
       <w:r>
         <w:rPr>
@@ -710,7 +710,7 @@
     </w:p>
     <w:p>
       <w:pPr>
-        <w:ind w:left="720" w:first-line="-720"/>
+        <w:ind w:left="720"/>
       </w:pPr>
       <w:r>
         <w:rPr>
@@ -727,7 +727,7 @@
     </w:p>
     <w:p>
       <w:pPr>
-        <w:ind w:left="720" w:first-line="-720"/>
+        <w:ind w:left="720"/>
       </w:pPr>
       <w:r>
         <w:rPr>
@@ -744,7 +744,7 @@
     </w:p>
     <w:p>
       <w:pPr>
-        <w:ind w:left="720" w:first-line="-720"/>
+        <w:ind w:left="720"/>
       </w:pPr>
       <w:r>
         <w:rPr>
@@ -761,7 +761,7 @@
     </w:p>
     <w:p>
       <w:pPr>
-        <w:ind w:left="720" w:first-line="-720"/>
+        <w:ind w:left="720"/>
       </w:pPr>
       <w:r>
         <w:rPr>

</xml_diff>